<commit_message>
making changes to xml file for acs
changes to filler
-Has a timing aspect
-methodolgy to look at order added
</commit_message>
<xml_diff>
--- a/GRP/Final_Report.docx
+++ b/GRP/Final_Report.docx
@@ -106,136 +106,724 @@
         <w:pStyle w:val="Heading1"/>
       </w:pPr>
       <w:r>
+        <w:rPr/>
         <w:t xml:space="preserve">1. </w:t>
       </w:r>
       <w:r>
+        <w:rPr/>
         <w:t>Introduction</w:t>
       </w:r>
       <w:r>
+        <w:rPr/>
         <w:t xml:space="preserve"> </w:t>
       </w:r>
     </w:p>
     <w:p>
       <w:pPr>
+        <w:pStyle w:val="NormalSmall"/>
+        <w:spacing w:after="160" w:line="259" w:lineRule="auto"/>
+        <w:rPr>
+          <w:rFonts w:ascii="Calibri" w:hAnsi="Calibri" w:eastAsia="Calibri" w:cs="Calibri"/>
+          <w:b w:val="0"/>
+          <w:bCs w:val="0"/>
+          <w:i w:val="0"/>
+          <w:iCs w:val="0"/>
+          <w:caps w:val="0"/>
+          <w:smallCaps w:val="0"/>
+          <w:noProof w:val="0"/>
+          <w:color w:val="000000" w:themeColor="text1" w:themeTint="FF" w:themeShade="FF"/>
+          <w:sz w:val="20"/>
+          <w:szCs w:val="20"/>
+          <w:lang w:val="en-US"/>
+        </w:rPr>
+      </w:pPr>
+      <w:r>
+        <w:rPr>
+          <w:rFonts w:ascii="Calibri" w:hAnsi="Calibri" w:eastAsia="Calibri" w:cs="Calibri"/>
+          <w:b w:val="0"/>
+          <w:bCs w:val="0"/>
+          <w:i w:val="0"/>
+          <w:iCs w:val="0"/>
+          <w:caps w:val="0"/>
+          <w:smallCaps w:val="0"/>
+          <w:noProof w:val="0"/>
+          <w:color w:val="000000" w:themeColor="text1" w:themeTint="FF" w:themeShade="FF"/>
+          <w:sz w:val="20"/>
+          <w:szCs w:val="20"/>
+          <w:lang w:val="en-US"/>
+        </w:rPr>
+        <w:t>Advantech Ltd., a company for manufacturing and delivery of sensitive and high value bottled liquids, have decided to build a new manufacturing facility that will automate the manufacturing process within the existing facility, provide advanced system for monitoring and controlling environmental conditions and access and security control.</w:t>
+      </w:r>
+    </w:p>
+    <w:p>
+      <w:pPr>
+        <w:pStyle w:val="NormalSmall"/>
+        <w:spacing w:after="160" w:line="259" w:lineRule="auto"/>
+        <w:rPr>
+          <w:rFonts w:ascii="Calibri" w:hAnsi="Calibri" w:eastAsia="Calibri" w:cs="Calibri"/>
+          <w:b w:val="0"/>
+          <w:bCs w:val="0"/>
+          <w:i w:val="0"/>
+          <w:iCs w:val="0"/>
+          <w:caps w:val="0"/>
+          <w:smallCaps w:val="0"/>
+          <w:noProof w:val="0"/>
+          <w:color w:val="000000" w:themeColor="text1" w:themeTint="FF" w:themeShade="FF"/>
+          <w:sz w:val="20"/>
+          <w:szCs w:val="20"/>
+          <w:lang w:val="en-US"/>
+        </w:rPr>
+      </w:pPr>
+      <w:r>
+        <w:rPr>
+          <w:rFonts w:ascii="Calibri" w:hAnsi="Calibri" w:eastAsia="Calibri" w:cs="Calibri"/>
+          <w:b w:val="0"/>
+          <w:bCs w:val="0"/>
+          <w:i w:val="0"/>
+          <w:iCs w:val="0"/>
+          <w:caps w:val="0"/>
+          <w:smallCaps w:val="0"/>
+          <w:noProof w:val="0"/>
+          <w:color w:val="000000" w:themeColor="text1" w:themeTint="FF" w:themeShade="FF"/>
+          <w:sz w:val="20"/>
+          <w:szCs w:val="20"/>
+          <w:lang w:val="en-US"/>
+        </w:rPr>
+        <w:t xml:space="preserve">This project is to develop this solution leveraging IoT concepts, synchronous programming and system-level designing. </w:t>
+      </w:r>
+      <w:r>
+        <w:rPr>
+          <w:rFonts w:ascii="Calibri" w:hAnsi="Calibri" w:eastAsia="Calibri" w:cs="Calibri"/>
+          <w:b w:val="0"/>
+          <w:bCs w:val="0"/>
+          <w:i w:val="0"/>
+          <w:iCs w:val="0"/>
+          <w:caps w:val="0"/>
+          <w:smallCaps w:val="0"/>
+          <w:noProof w:val="0"/>
+          <w:color w:val="000000" w:themeColor="text1" w:themeTint="FF" w:themeShade="FF"/>
+          <w:sz w:val="20"/>
+          <w:szCs w:val="20"/>
+          <w:lang w:val="en-US"/>
+        </w:rPr>
+        <w:t>This is a milestone report documenting the progress and decisions made for this project.</w:t>
+      </w:r>
+    </w:p>
+    <w:p>
+      <w:pPr>
         <w:pStyle w:val="Heading1"/>
       </w:pPr>
       <w:r>
+        <w:rPr/>
         <w:t xml:space="preserve">2. Brief </w:t>
       </w:r>
     </w:p>
     <w:p>
       <w:pPr>
+        <w:pStyle w:val="NormalSmall"/>
+        <w:spacing w:after="160" w:line="259" w:lineRule="auto"/>
+        <w:rPr>
+          <w:rFonts w:ascii="Calibri" w:hAnsi="Calibri" w:eastAsia="Calibri" w:cs="Calibri"/>
+          <w:b w:val="0"/>
+          <w:bCs w:val="0"/>
+          <w:i w:val="0"/>
+          <w:iCs w:val="0"/>
+          <w:caps w:val="0"/>
+          <w:smallCaps w:val="0"/>
+          <w:noProof w:val="0"/>
+          <w:color w:val="000000" w:themeColor="text1" w:themeTint="FF" w:themeShade="FF"/>
+          <w:sz w:val="20"/>
+          <w:szCs w:val="20"/>
+          <w:lang w:val="en-US"/>
+        </w:rPr>
+      </w:pPr>
+      <w:r>
+        <w:rPr>
+          <w:rFonts w:ascii="Calibri" w:hAnsi="Calibri" w:eastAsia="Calibri" w:cs="Calibri"/>
+          <w:b w:val="0"/>
+          <w:bCs w:val="0"/>
+          <w:i w:val="0"/>
+          <w:iCs w:val="0"/>
+          <w:caps w:val="0"/>
+          <w:smallCaps w:val="0"/>
+          <w:noProof w:val="0"/>
+          <w:color w:val="000000" w:themeColor="text1" w:themeTint="FF" w:themeShade="FF"/>
+          <w:sz w:val="20"/>
+          <w:szCs w:val="20"/>
+          <w:lang w:val="en-US"/>
+        </w:rPr>
+        <w:t>The solution is facility wide. Incorporated in multiple parts of the physical facility as well as in the purpose of the facility, it has the following requirements:</w:t>
+      </w:r>
+    </w:p>
+    <w:p>
+      <w:pPr>
+        <w:pStyle w:val="NormalSmall"/>
+        <w:numPr>
+          <w:ilvl w:val="0"/>
+          <w:numId w:val="6"/>
+        </w:numPr>
+        <w:spacing w:after="160" w:line="259" w:lineRule="auto"/>
+        <w:rPr>
+          <w:rFonts w:ascii="Calibri" w:hAnsi="Calibri" w:eastAsia="Calibri" w:cs="Calibri"/>
+          <w:b w:val="0"/>
+          <w:bCs w:val="0"/>
+          <w:i w:val="0"/>
+          <w:iCs w:val="0"/>
+          <w:caps w:val="0"/>
+          <w:smallCaps w:val="0"/>
+          <w:noProof w:val="0"/>
+          <w:color w:val="000000" w:themeColor="text1" w:themeTint="FF" w:themeShade="FF"/>
+          <w:sz w:val="20"/>
+          <w:szCs w:val="20"/>
+          <w:lang w:val="en-US"/>
+        </w:rPr>
+      </w:pPr>
+      <w:r>
+        <w:rPr>
+          <w:rFonts w:ascii="Calibri" w:hAnsi="Calibri" w:eastAsia="Calibri" w:cs="Calibri"/>
+          <w:b w:val="0"/>
+          <w:bCs w:val="0"/>
+          <w:i w:val="0"/>
+          <w:iCs w:val="0"/>
+          <w:caps w:val="0"/>
+          <w:smallCaps w:val="0"/>
+          <w:noProof w:val="0"/>
+          <w:color w:val="000000" w:themeColor="text1" w:themeTint="FF" w:themeShade="FF"/>
+          <w:sz w:val="20"/>
+          <w:szCs w:val="20"/>
+          <w:lang w:val="en-US"/>
+        </w:rPr>
+        <w:t>A developed Automated Bottling System, as this is facility’s purpose, to output orders of bottled goods</w:t>
+      </w:r>
+    </w:p>
+    <w:p>
+      <w:pPr>
+        <w:pStyle w:val="NormalSmall"/>
+        <w:numPr>
+          <w:ilvl w:val="0"/>
+          <w:numId w:val="6"/>
+        </w:numPr>
+        <w:spacing w:after="160" w:line="259" w:lineRule="auto"/>
+        <w:rPr>
+          <w:rFonts w:ascii="Calibri" w:hAnsi="Calibri" w:eastAsia="Calibri" w:cs="Calibri"/>
+          <w:b w:val="0"/>
+          <w:bCs w:val="0"/>
+          <w:i w:val="0"/>
+          <w:iCs w:val="0"/>
+          <w:caps w:val="0"/>
+          <w:smallCaps w:val="0"/>
+          <w:noProof w:val="0"/>
+          <w:color w:val="000000" w:themeColor="text1" w:themeTint="FF" w:themeShade="FF"/>
+          <w:sz w:val="20"/>
+          <w:szCs w:val="20"/>
+          <w:lang w:val="en-US"/>
+        </w:rPr>
+      </w:pPr>
+      <w:r>
+        <w:rPr>
+          <w:rFonts w:ascii="Calibri" w:hAnsi="Calibri" w:eastAsia="Calibri" w:cs="Calibri"/>
+          <w:b w:val="0"/>
+          <w:bCs w:val="0"/>
+          <w:i w:val="0"/>
+          <w:iCs w:val="0"/>
+          <w:caps w:val="0"/>
+          <w:smallCaps w:val="0"/>
+          <w:noProof w:val="0"/>
+          <w:color w:val="000000" w:themeColor="text1" w:themeTint="FF" w:themeShade="FF"/>
+          <w:sz w:val="20"/>
+          <w:szCs w:val="20"/>
+          <w:lang w:val="en-US"/>
+        </w:rPr>
+        <w:t xml:space="preserve">Be able to </w:t>
+      </w:r>
+      <w:r>
+        <w:rPr>
+          <w:rFonts w:ascii="Calibri" w:hAnsi="Calibri" w:eastAsia="Calibri" w:cs="Calibri"/>
+          <w:b w:val="0"/>
+          <w:bCs w:val="0"/>
+          <w:i w:val="0"/>
+          <w:iCs w:val="0"/>
+          <w:caps w:val="0"/>
+          <w:smallCaps w:val="0"/>
+          <w:noProof w:val="0"/>
+          <w:color w:val="000000" w:themeColor="text1" w:themeTint="FF" w:themeShade="FF"/>
+          <w:sz w:val="20"/>
+          <w:szCs w:val="20"/>
+          <w:lang w:val="en-US"/>
+        </w:rPr>
+        <w:t>monitor</w:t>
+      </w:r>
+      <w:r>
+        <w:rPr>
+          <w:rFonts w:ascii="Calibri" w:hAnsi="Calibri" w:eastAsia="Calibri" w:cs="Calibri"/>
+          <w:b w:val="0"/>
+          <w:bCs w:val="0"/>
+          <w:i w:val="0"/>
+          <w:iCs w:val="0"/>
+          <w:caps w:val="0"/>
+          <w:smallCaps w:val="0"/>
+          <w:noProof w:val="0"/>
+          <w:color w:val="000000" w:themeColor="text1" w:themeTint="FF" w:themeShade="FF"/>
+          <w:sz w:val="20"/>
+          <w:szCs w:val="20"/>
+          <w:lang w:val="en-US"/>
+        </w:rPr>
+        <w:t xml:space="preserve"> who is within the facility as well as specifically where they are</w:t>
+      </w:r>
+    </w:p>
+    <w:p>
+      <w:pPr>
+        <w:pStyle w:val="NormalSmall"/>
+        <w:numPr>
+          <w:ilvl w:val="0"/>
+          <w:numId w:val="6"/>
+        </w:numPr>
+        <w:spacing w:after="160" w:line="259" w:lineRule="auto"/>
+        <w:rPr>
+          <w:rFonts w:ascii="Calibri" w:hAnsi="Calibri" w:eastAsia="Calibri" w:cs="Calibri"/>
+          <w:b w:val="0"/>
+          <w:bCs w:val="0"/>
+          <w:i w:val="0"/>
+          <w:iCs w:val="0"/>
+          <w:caps w:val="0"/>
+          <w:smallCaps w:val="0"/>
+          <w:noProof w:val="0"/>
+          <w:color w:val="000000" w:themeColor="text1" w:themeTint="FF" w:themeShade="FF"/>
+          <w:sz w:val="20"/>
+          <w:szCs w:val="20"/>
+          <w:lang w:val="en-US"/>
+        </w:rPr>
+      </w:pPr>
+      <w:r>
+        <w:rPr>
+          <w:rFonts w:ascii="Calibri" w:hAnsi="Calibri" w:eastAsia="Calibri" w:cs="Calibri"/>
+          <w:b w:val="0"/>
+          <w:bCs w:val="0"/>
+          <w:i w:val="0"/>
+          <w:iCs w:val="0"/>
+          <w:caps w:val="0"/>
+          <w:smallCaps w:val="0"/>
+          <w:noProof w:val="0"/>
+          <w:color w:val="000000" w:themeColor="text1" w:themeTint="FF" w:themeShade="FF"/>
+          <w:sz w:val="20"/>
+          <w:szCs w:val="20"/>
+          <w:lang w:val="en-US"/>
+        </w:rPr>
+        <w:t xml:space="preserve">Be able to </w:t>
+      </w:r>
+      <w:r>
+        <w:rPr>
+          <w:rFonts w:ascii="Calibri" w:hAnsi="Calibri" w:eastAsia="Calibri" w:cs="Calibri"/>
+          <w:b w:val="0"/>
+          <w:bCs w:val="0"/>
+          <w:i w:val="0"/>
+          <w:iCs w:val="0"/>
+          <w:caps w:val="0"/>
+          <w:smallCaps w:val="0"/>
+          <w:noProof w:val="0"/>
+          <w:color w:val="000000" w:themeColor="text1" w:themeTint="FF" w:themeShade="FF"/>
+          <w:sz w:val="20"/>
+          <w:szCs w:val="20"/>
+          <w:lang w:val="en-US"/>
+        </w:rPr>
+        <w:t>provide</w:t>
+      </w:r>
+      <w:r>
+        <w:rPr>
+          <w:rFonts w:ascii="Calibri" w:hAnsi="Calibri" w:eastAsia="Calibri" w:cs="Calibri"/>
+          <w:b w:val="0"/>
+          <w:bCs w:val="0"/>
+          <w:i w:val="0"/>
+          <w:iCs w:val="0"/>
+          <w:caps w:val="0"/>
+          <w:smallCaps w:val="0"/>
+          <w:noProof w:val="0"/>
+          <w:color w:val="000000" w:themeColor="text1" w:themeTint="FF" w:themeShade="FF"/>
+          <w:sz w:val="20"/>
+          <w:szCs w:val="20"/>
+          <w:lang w:val="en-US"/>
+        </w:rPr>
+        <w:t xml:space="preserve"> security in the form of only allowing selected personnel in general and specific areas of the facility (</w:t>
+      </w:r>
+      <w:r>
+        <w:rPr>
+          <w:rFonts w:ascii="Calibri" w:hAnsi="Calibri" w:eastAsia="Calibri" w:cs="Calibri"/>
+          <w:b w:val="0"/>
+          <w:bCs w:val="0"/>
+          <w:i w:val="0"/>
+          <w:iCs w:val="0"/>
+          <w:caps w:val="0"/>
+          <w:smallCaps w:val="0"/>
+          <w:noProof w:val="0"/>
+          <w:color w:val="000000" w:themeColor="text1" w:themeTint="FF" w:themeShade="FF"/>
+          <w:sz w:val="20"/>
+          <w:szCs w:val="20"/>
+          <w:lang w:val="en-US"/>
+        </w:rPr>
+        <w:t>e.g.</w:t>
+      </w:r>
+      <w:r>
+        <w:rPr>
+          <w:rFonts w:ascii="Calibri" w:hAnsi="Calibri" w:eastAsia="Calibri" w:cs="Calibri"/>
+          <w:b w:val="0"/>
+          <w:bCs w:val="0"/>
+          <w:i w:val="0"/>
+          <w:iCs w:val="0"/>
+          <w:caps w:val="0"/>
+          <w:smallCaps w:val="0"/>
+          <w:noProof w:val="0"/>
+          <w:color w:val="000000" w:themeColor="text1" w:themeTint="FF" w:themeShade="FF"/>
+          <w:sz w:val="20"/>
+          <w:szCs w:val="20"/>
+          <w:lang w:val="en-US"/>
+        </w:rPr>
+        <w:t xml:space="preserve"> restricted access to the </w:t>
+      </w:r>
+      <w:r>
+        <w:rPr>
+          <w:rFonts w:ascii="Calibri" w:hAnsi="Calibri" w:eastAsia="Calibri" w:cs="Calibri"/>
+          <w:b w:val="0"/>
+          <w:bCs w:val="0"/>
+          <w:i w:val="0"/>
+          <w:iCs w:val="0"/>
+          <w:caps w:val="0"/>
+          <w:smallCaps w:val="0"/>
+          <w:noProof w:val="0"/>
+          <w:color w:val="000000" w:themeColor="text1" w:themeTint="FF" w:themeShade="FF"/>
+          <w:sz w:val="20"/>
+          <w:szCs w:val="20"/>
+          <w:lang w:val="en-US"/>
+        </w:rPr>
+        <w:t>main office</w:t>
+      </w:r>
+      <w:r>
+        <w:rPr>
+          <w:rFonts w:ascii="Calibri" w:hAnsi="Calibri" w:eastAsia="Calibri" w:cs="Calibri"/>
+          <w:b w:val="0"/>
+          <w:bCs w:val="0"/>
+          <w:i w:val="0"/>
+          <w:iCs w:val="0"/>
+          <w:caps w:val="0"/>
+          <w:smallCaps w:val="0"/>
+          <w:noProof w:val="0"/>
+          <w:color w:val="000000" w:themeColor="text1" w:themeTint="FF" w:themeShade="FF"/>
+          <w:sz w:val="20"/>
+          <w:szCs w:val="20"/>
+          <w:lang w:val="en-US"/>
+        </w:rPr>
+        <w:t>)</w:t>
+      </w:r>
+    </w:p>
+    <w:p>
+      <w:pPr>
+        <w:pStyle w:val="NormalSmall"/>
+        <w:numPr>
+          <w:ilvl w:val="0"/>
+          <w:numId w:val="6"/>
+        </w:numPr>
+        <w:spacing w:after="160" w:line="259" w:lineRule="auto"/>
+        <w:rPr>
+          <w:rFonts w:ascii="Calibri" w:hAnsi="Calibri" w:eastAsia="Calibri" w:cs="Calibri"/>
+          <w:b w:val="0"/>
+          <w:bCs w:val="0"/>
+          <w:i w:val="0"/>
+          <w:iCs w:val="0"/>
+          <w:caps w:val="0"/>
+          <w:smallCaps w:val="0"/>
+          <w:noProof w:val="0"/>
+          <w:color w:val="000000" w:themeColor="text1" w:themeTint="FF" w:themeShade="FF"/>
+          <w:sz w:val="20"/>
+          <w:szCs w:val="20"/>
+          <w:lang w:val="en-US"/>
+        </w:rPr>
+      </w:pPr>
+      <w:r>
+        <w:rPr>
+          <w:rFonts w:ascii="Calibri" w:hAnsi="Calibri" w:eastAsia="Calibri" w:cs="Calibri"/>
+          <w:b w:val="0"/>
+          <w:bCs w:val="0"/>
+          <w:i w:val="0"/>
+          <w:iCs w:val="0"/>
+          <w:caps w:val="0"/>
+          <w:smallCaps w:val="0"/>
+          <w:noProof w:val="0"/>
+          <w:color w:val="000000" w:themeColor="text1" w:themeTint="FF" w:themeShade="FF"/>
+          <w:sz w:val="20"/>
+          <w:szCs w:val="20"/>
+          <w:lang w:val="en-US"/>
+        </w:rPr>
+        <w:t xml:space="preserve">Continuously </w:t>
+      </w:r>
+      <w:r>
+        <w:rPr>
+          <w:rFonts w:ascii="Calibri" w:hAnsi="Calibri" w:eastAsia="Calibri" w:cs="Calibri"/>
+          <w:b w:val="0"/>
+          <w:bCs w:val="0"/>
+          <w:i w:val="0"/>
+          <w:iCs w:val="0"/>
+          <w:caps w:val="0"/>
+          <w:smallCaps w:val="0"/>
+          <w:noProof w:val="0"/>
+          <w:color w:val="000000" w:themeColor="text1" w:themeTint="FF" w:themeShade="FF"/>
+          <w:sz w:val="20"/>
+          <w:szCs w:val="20"/>
+          <w:lang w:val="en-US"/>
+        </w:rPr>
+        <w:t>monitor</w:t>
+      </w:r>
+      <w:r>
+        <w:rPr>
+          <w:rFonts w:ascii="Calibri" w:hAnsi="Calibri" w:eastAsia="Calibri" w:cs="Calibri"/>
+          <w:b w:val="0"/>
+          <w:bCs w:val="0"/>
+          <w:i w:val="0"/>
+          <w:iCs w:val="0"/>
+          <w:caps w:val="0"/>
+          <w:smallCaps w:val="0"/>
+          <w:noProof w:val="0"/>
+          <w:color w:val="000000" w:themeColor="text1" w:themeTint="FF" w:themeShade="FF"/>
+          <w:sz w:val="20"/>
+          <w:szCs w:val="20"/>
+          <w:lang w:val="en-US"/>
+        </w:rPr>
+        <w:t xml:space="preserve"> and adjust the facility's climate factors such as humidity and heat to desired conditions. Even able to adjust the climate of specific areas differently within the facility</w:t>
+      </w:r>
+    </w:p>
+    <w:p>
+      <w:pPr>
+        <w:pStyle w:val="NormalSmall"/>
+        <w:numPr>
+          <w:ilvl w:val="0"/>
+          <w:numId w:val="6"/>
+        </w:numPr>
+        <w:spacing w:after="160" w:line="259" w:lineRule="auto"/>
+        <w:rPr>
+          <w:rFonts w:ascii="Calibri" w:hAnsi="Calibri" w:eastAsia="Calibri" w:cs="Calibri"/>
+          <w:b w:val="0"/>
+          <w:bCs w:val="0"/>
+          <w:i w:val="0"/>
+          <w:iCs w:val="0"/>
+          <w:caps w:val="0"/>
+          <w:smallCaps w:val="0"/>
+          <w:noProof w:val="0"/>
+          <w:color w:val="000000" w:themeColor="text1" w:themeTint="FF" w:themeShade="FF"/>
+          <w:sz w:val="20"/>
+          <w:szCs w:val="20"/>
+          <w:lang w:val="en-US"/>
+        </w:rPr>
+      </w:pPr>
+      <w:r>
+        <w:rPr>
+          <w:rFonts w:ascii="Calibri" w:hAnsi="Calibri" w:eastAsia="Calibri" w:cs="Calibri"/>
+          <w:b w:val="0"/>
+          <w:bCs w:val="0"/>
+          <w:i w:val="0"/>
+          <w:iCs w:val="0"/>
+          <w:caps w:val="0"/>
+          <w:smallCaps w:val="0"/>
+          <w:noProof w:val="0"/>
+          <w:color w:val="000000" w:themeColor="text1" w:themeTint="FF" w:themeShade="FF"/>
+          <w:sz w:val="20"/>
+          <w:szCs w:val="20"/>
+          <w:lang w:val="en-US"/>
+        </w:rPr>
+        <w:t>Receive and process orders from registered customers for bottling</w:t>
+      </w:r>
+    </w:p>
+    <w:p>
+      <w:pPr>
+        <w:pStyle w:val="NormalSmall"/>
+        <w:spacing w:after="160" w:line="259" w:lineRule="auto"/>
+        <w:rPr>
+          <w:rFonts w:ascii="Calibri" w:hAnsi="Calibri" w:eastAsia="Calibri" w:cs="Calibri"/>
+          <w:b w:val="0"/>
+          <w:bCs w:val="0"/>
+          <w:i w:val="0"/>
+          <w:iCs w:val="0"/>
+          <w:caps w:val="0"/>
+          <w:smallCaps w:val="0"/>
+          <w:noProof w:val="0"/>
+          <w:color w:val="000000" w:themeColor="text1" w:themeTint="FF" w:themeShade="FF"/>
+          <w:sz w:val="20"/>
+          <w:szCs w:val="20"/>
+          <w:lang w:val="en-US"/>
+        </w:rPr>
+      </w:pPr>
+      <w:r>
+        <w:rPr>
+          <w:rFonts w:ascii="Calibri" w:hAnsi="Calibri" w:eastAsia="Calibri" w:cs="Calibri"/>
+          <w:b w:val="0"/>
+          <w:bCs w:val="0"/>
+          <w:i w:val="0"/>
+          <w:iCs w:val="0"/>
+          <w:caps w:val="0"/>
+          <w:smallCaps w:val="0"/>
+          <w:noProof w:val="0"/>
+          <w:color w:val="000000" w:themeColor="text1" w:themeTint="FF" w:themeShade="FF"/>
+          <w:sz w:val="20"/>
+          <w:szCs w:val="20"/>
+          <w:lang w:val="en-US"/>
+        </w:rPr>
+        <w:t>These are the high-level requirements from which more detailed and specific requirements stem from.</w:t>
+      </w:r>
+    </w:p>
+    <w:p w14:noSpellErr="1">
+      <w:pPr>
         <w:pStyle w:val="Heading1"/>
       </w:pPr>
       <w:r>
+        <w:rPr/>
         <w:t>3.</w:t>
       </w:r>
       <w:commentRangeStart w:id="0"/>
       <w:r>
+        <w:rPr/>
         <w:t>Design</w:t>
       </w:r>
       <w:r>
+        <w:rPr/>
         <w:t xml:space="preserve"> </w:t>
       </w:r>
       <w:commentRangeEnd w:id="0"/>
       <w:r>
         <w:rPr>
           <w:rStyle w:val="CommentReference"/>
-          <w:rFonts w:asciiTheme="minorHAnsi" w:eastAsiaTheme="minorHAnsi" w:hAnsiTheme="minorHAnsi" w:cstheme="minorBidi"/>
-          <w:color w:val="auto"/>
         </w:rPr>
         <w:commentReference w:id="0"/>
       </w:r>
     </w:p>
     <w:p>
       <w:pPr>
+        <w:pStyle w:val="Normal"/>
+      </w:pPr>
+      <w:r>
+        <w:rPr/>
+        <w:t xml:space="preserve">The following section explores the design of the solution developed. Beginning by showing the overall design, each sub-system is further explained in subsections to </w:t>
+      </w:r>
+      <w:r>
+        <w:rPr/>
+        <w:t>provide</w:t>
+      </w:r>
+      <w:r>
+        <w:rPr/>
+        <w:t xml:space="preserve"> a full explanation </w:t>
+      </w:r>
+      <w:r>
+        <w:rPr/>
+        <w:t>of the different components and subsystems</w:t>
+      </w:r>
+    </w:p>
+    <w:p w14:noSpellErr="1">
+      <w:pPr>
         <w:pStyle w:val="Heading2"/>
       </w:pPr>
       <w:commentRangeStart w:id="1"/>
       <w:r>
+        <w:rPr/>
         <w:t>Overall Design</w:t>
       </w:r>
       <w:commentRangeEnd w:id="1"/>
       <w:r>
         <w:rPr>
           <w:rStyle w:val="CommentReference"/>
-          <w:rFonts w:asciiTheme="minorHAnsi" w:eastAsiaTheme="minorHAnsi" w:hAnsiTheme="minorHAnsi" w:cstheme="minorBidi"/>
+        </w:rPr>
+        <w:commentReference w:id="1"/>
+      </w:r>
+    </w:p>
+    <w:p>
+      <w:pPr>
+        <w:pStyle w:val="Normal"/>
+      </w:pPr>
+      <w:r>
+        <w:rPr/>
+        <w:t xml:space="preserve">As shows by the below &lt;&lt;Figure 1&gt;&gt;, the overall design is a collection of sub-systems running independently yet working with each other </w:t>
+      </w:r>
+      <w:r>
+        <w:rPr/>
+        <w:t xml:space="preserve">to fulfill the entire brief.  A decentralized approach was chosen to allow for sake of modularity, </w:t>
+      </w:r>
+      <w:r>
+        <w:rPr/>
+        <w:t>ease of task allocation, and to reduce the chances of harmful coupling.</w:t>
+      </w:r>
+    </w:p>
+    <w:p>
+      <w:pPr>
+        <w:pStyle w:val="Heading2"/>
+      </w:pPr>
+      <w:commentRangeStart w:id="2"/>
+      <w:r>
+        <w:t>ABS</w:t>
+      </w:r>
+      <w:r>
+        <w:t xml:space="preserve"> </w:t>
+      </w:r>
+      <w:commentRangeEnd w:id="2"/>
+      <w:r>
+        <w:rPr>
+          <w:rStyle w:val="CommentReference"/>
+          <w:rFonts w:asciiTheme="minorHAnsi" w:hAnsiTheme="minorHAnsi" w:eastAsiaTheme="minorHAnsi" w:cstheme="minorBidi"/>
           <w:color w:val="auto"/>
           <w:u w:val="none"/>
           <w:lang w:val="en-US"/>
         </w:rPr>
-        <w:commentReference w:id="1"/>
+        <w:commentReference w:id="2"/>
+      </w:r>
+    </w:p>
+    <w:p>
+      <w:pPr>
+        <w:pStyle w:val="Heading3"/>
+        <w:rPr>
+          <w:lang w:val="en-NZ"/>
+        </w:rPr>
+      </w:pPr>
+      <w:r>
+        <w:rPr>
+          <w:lang w:val="en-NZ"/>
+        </w:rPr>
+        <w:t xml:space="preserve">Conveyor Belt </w:t>
+      </w:r>
+    </w:p>
+    <w:p>
+      <w:pPr>
+        <w:pStyle w:val="Heading3"/>
+        <w:rPr>
+          <w:lang w:val="en-NZ"/>
+        </w:rPr>
+      </w:pPr>
+      <w:r>
+        <w:rPr>
+          <w:lang w:val="en-NZ"/>
+        </w:rPr>
+        <w:t xml:space="preserve">Filler </w:t>
+      </w:r>
+    </w:p>
+    <w:p>
+      <w:pPr>
+        <w:pStyle w:val="Heading3"/>
+        <w:rPr>
+          <w:lang w:val="en-NZ"/>
+        </w:rPr>
+      </w:pPr>
+      <w:r>
+        <w:rPr>
+          <w:lang w:val="en-NZ"/>
+        </w:rPr>
+        <w:t xml:space="preserve">Rotary </w:t>
+      </w:r>
+      <w:r>
+        <w:rPr>
+          <w:lang w:val="en-NZ"/>
+        </w:rPr>
+        <w:t xml:space="preserve">Table </w:t>
       </w:r>
     </w:p>
     <w:p>
       <w:pPr>
         <w:pStyle w:val="Heading2"/>
       </w:pPr>
-      <w:commentRangeStart w:id="2"/>
-      <w:r>
-        <w:t>ABS</w:t>
-      </w:r>
-      <w:r>
-        <w:t xml:space="preserve"> </w:t>
-      </w:r>
-      <w:commentRangeEnd w:id="2"/>
-      <w:r>
-        <w:rPr>
-          <w:rStyle w:val="CommentReference"/>
-          <w:rFonts w:asciiTheme="minorHAnsi" w:eastAsiaTheme="minorHAnsi" w:hAnsiTheme="minorHAnsi" w:cstheme="minorBidi"/>
-          <w:color w:val="auto"/>
-          <w:u w:val="none"/>
-          <w:lang w:val="en-US"/>
-        </w:rPr>
-        <w:commentReference w:id="2"/>
-      </w:r>
-    </w:p>
-    <w:p>
-      <w:pPr>
-        <w:pStyle w:val="Heading3"/>
-        <w:rPr>
-          <w:lang w:val="en-NZ"/>
-        </w:rPr>
-      </w:pPr>
-      <w:r>
-        <w:rPr>
-          <w:lang w:val="en-NZ"/>
-        </w:rPr>
-        <w:t xml:space="preserve">Conveyor Belt </w:t>
-      </w:r>
-    </w:p>
-    <w:p>
-      <w:pPr>
-        <w:pStyle w:val="Heading3"/>
-        <w:rPr>
-          <w:lang w:val="en-NZ"/>
-        </w:rPr>
-      </w:pPr>
-      <w:r>
-        <w:rPr>
-          <w:lang w:val="en-NZ"/>
-        </w:rPr>
-        <w:t xml:space="preserve">Filler </w:t>
-      </w:r>
-    </w:p>
-    <w:p>
-      <w:pPr>
-        <w:pStyle w:val="Heading3"/>
-        <w:rPr>
-          <w:lang w:val="en-NZ"/>
-        </w:rPr>
-      </w:pPr>
-      <w:r>
-        <w:rPr>
-          <w:lang w:val="en-NZ"/>
-        </w:rPr>
-        <w:t xml:space="preserve">Rotary </w:t>
-      </w:r>
-      <w:r>
-        <w:rPr>
-          <w:lang w:val="en-NZ"/>
-        </w:rPr>
-        <w:t xml:space="preserve">Table </w:t>
+      <w:r>
+        <w:t xml:space="preserve">ACS </w:t>
       </w:r>
     </w:p>
     <w:p>
@@ -243,7 +831,7 @@
         <w:pStyle w:val="Heading2"/>
       </w:pPr>
       <w:r>
-        <w:t xml:space="preserve">ACS </w:t>
+        <w:t>ECS</w:t>
       </w:r>
     </w:p>
     <w:p>
@@ -251,14 +839,6 @@
         <w:pStyle w:val="Heading2"/>
       </w:pPr>
       <w:r>
-        <w:t>ECS</w:t>
-      </w:r>
-    </w:p>
-    <w:p>
-      <w:pPr>
-        <w:pStyle w:val="Heading2"/>
-      </w:pPr>
-      <w:r>
         <w:t>POS</w:t>
       </w:r>
     </w:p>
@@ -278,7 +858,7 @@
       </w:pPr>
     </w:p>
     <w:sectPr>
-      <w:pgSz w:w="12240" w:h="15840"/>
+      <w:pgSz w:w="12240" w:h="15840" w:orient="portrait"/>
       <w:pgMar w:top="1440" w:right="1440" w:bottom="1440" w:left="1440" w:header="720" w:footer="720" w:gutter="0"/>
       <w:cols w:space="720"/>
       <w:docGrid w:linePitch="360"/>
@@ -289,7 +869,7 @@
 
 <file path=word/comments.xml><?xml version="1.0" encoding="utf-8"?>
 <w:comments xmlns:wpc="http://schemas.microsoft.com/office/word/2010/wordprocessingCanvas" xmlns:cx="http://schemas.microsoft.com/office/drawing/2014/chartex" xmlns:cx1="http://schemas.microsoft.com/office/drawing/2015/9/8/chartex" xmlns:cx2="http://schemas.microsoft.com/office/drawing/2015/10/21/chartex" xmlns:cx3="http://schemas.microsoft.com/office/drawing/2016/5/9/chartex" xmlns:cx4="http://schemas.microsoft.com/office/drawing/2016/5/10/chartex" xmlns:cx5="http://schemas.microsoft.com/office/drawing/2016/5/11/chartex" xmlns:cx6="http://schemas.microsoft.com/office/drawing/2016/5/12/chartex" xmlns:cx7="http://schemas.microsoft.com/office/drawing/2016/5/13/chartex" xmlns:cx8="http://schemas.microsoft.com/office/drawing/2016/5/14/chartex" xmlns:mc="http://schemas.openxmlformats.org/markup-compatibility/2006" xmlns:aink="http://schemas.microsoft.com/office/drawing/2016/ink" xmlns:am3d="http://schemas.microsoft.com/office/drawing/2017/model3d" xmlns:o="urn:schemas-microsoft-com:office:office" xmlns:oel="http://schemas.microsoft.com/office/2019/extlst" xmlns:r="http://schemas.openxmlformats.org/officeDocument/2006/relationships" xmlns:m="http://schemas.openxmlformats.org/officeDocument/2006/math" xmlns:v="urn:schemas-microsoft-com:vml" xmlns:wp14="http://schemas.microsoft.com/office/word/2010/wordprocessingDrawing" xmlns:wp="http://schemas.openxmlformats.org/drawingml/2006/wordprocessingDrawing" xmlns:w10="urn:schemas-microsoft-com:office:word" xmlns:w="http://schemas.openxmlformats.org/wordprocessingml/2006/main" xmlns:w14="http://schemas.microsoft.com/office/word/2010/wordml" xmlns:w15="http://schemas.microsoft.com/office/word/2012/wordml" xmlns:w16cex="http://schemas.microsoft.com/office/word/2018/wordml/cex" xmlns:w16cid="http://schemas.microsoft.com/office/word/2016/wordml/cid" xmlns:w16="http://schemas.microsoft.com/office/word/2018/wordml" xmlns:w16sdtdh="http://schemas.microsoft.com/office/word/2020/wordml/sdtdatahash" xmlns:w16se="http://schemas.microsoft.com/office/word/2015/wordml/symex" xmlns:wpg="http://schemas.microsoft.com/office/word/2010/wordprocessingGroup" xmlns:wpi="http://schemas.microsoft.com/office/word/2010/wordprocessingInk" xmlns:wne="http://schemas.microsoft.com/office/word/2006/wordml" xmlns:wps="http://schemas.microsoft.com/office/word/2010/wordprocessingShape" mc:Ignorable="w14 w15 w16se w16cid w16 w16cex w16sdtdh wp14">
-  <w:comment w:id="0" w:author="Rufaro Manjala" w:date="2023-09-04T15:37:00Z" w:initials="RM">
+  <w:comment w:initials="RM" w:author="Rufaro Manjala" w:date="2023-09-04T15:37:00Z" w:id="0">
     <w:p>
       <w:pPr>
         <w:pStyle w:val="CommentText"/>
@@ -352,7 +932,7 @@
       </w:r>
     </w:p>
   </w:comment>
-  <w:comment w:id="1" w:author="Rufaro Manjala" w:date="2023-09-04T15:43:00Z" w:initials="RM">
+  <w:comment w:initials="RM" w:author="Rufaro Manjala" w:date="2023-09-04T15:43:00Z" w:id="1">
     <w:p>
       <w:pPr>
         <w:pStyle w:val="CommentText"/>
@@ -404,7 +984,7 @@
       </w:r>
     </w:p>
   </w:comment>
-  <w:comment w:id="2" w:author="Rufaro Manjala" w:date="2023-09-04T15:40:00Z" w:initials="RM">
+  <w:comment w:initials="RM" w:author="Rufaro Manjala" w:date="2023-09-04T15:40:00Z" w:id="2">
     <w:p>
       <w:pPr>
         <w:pStyle w:val="CommentText"/>
@@ -450,6 +1030,701 @@
 </w16cid:commentsIds>
 </file>
 
+<file path=word/numbering.xml><?xml version="1.0" encoding="utf-8"?>
+<w:numbering xmlns:w="http://schemas.openxmlformats.org/wordprocessingml/2006/main">
+  <w:abstractNum xmlns:w="http://schemas.openxmlformats.org/wordprocessingml/2006/main" w:abstractNumId="6">
+    <w:nsid w:val="3df6ccd8"/>
+    <w:multiLevelType xmlns:w="http://schemas.openxmlformats.org/wordprocessingml/2006/main" w:val="hybridMultilevel"/>
+    <w:lvl xmlns:w="http://schemas.openxmlformats.org/wordprocessingml/2006/main" w:ilvl="0">
+      <w:start w:val="1"/>
+      <w:numFmt w:val="bullet"/>
+      <w:lvlText w:val=""/>
+      <w:lvlJc w:val="left"/>
+      <w:pPr>
+        <w:ind w:left="720" w:hanging="360"/>
+      </w:pPr>
+      <w:rPr>
+        <w:rFonts w:hint="default" w:ascii="Symbol" w:hAnsi="Symbol"/>
+      </w:rPr>
+    </w:lvl>
+    <w:lvl xmlns:w="http://schemas.openxmlformats.org/wordprocessingml/2006/main" w:ilvl="1">
+      <w:start w:val="1"/>
+      <w:numFmt w:val="bullet"/>
+      <w:lvlText w:val="o"/>
+      <w:lvlJc w:val="left"/>
+      <w:pPr>
+        <w:ind w:left="1440" w:hanging="360"/>
+      </w:pPr>
+      <w:rPr>
+        <w:rFonts w:hint="default" w:ascii="Courier New" w:hAnsi="Courier New"/>
+      </w:rPr>
+    </w:lvl>
+    <w:lvl xmlns:w="http://schemas.openxmlformats.org/wordprocessingml/2006/main" w:ilvl="2">
+      <w:start w:val="1"/>
+      <w:numFmt w:val="bullet"/>
+      <w:lvlText w:val=""/>
+      <w:lvlJc w:val="left"/>
+      <w:pPr>
+        <w:ind w:left="2160" w:hanging="360"/>
+      </w:pPr>
+      <w:rPr>
+        <w:rFonts w:hint="default" w:ascii="Wingdings" w:hAnsi="Wingdings"/>
+      </w:rPr>
+    </w:lvl>
+    <w:lvl xmlns:w="http://schemas.openxmlformats.org/wordprocessingml/2006/main" w:ilvl="3">
+      <w:start w:val="1"/>
+      <w:numFmt w:val="bullet"/>
+      <w:lvlText w:val=""/>
+      <w:lvlJc w:val="left"/>
+      <w:pPr>
+        <w:ind w:left="2880" w:hanging="360"/>
+      </w:pPr>
+      <w:rPr>
+        <w:rFonts w:hint="default" w:ascii="Symbol" w:hAnsi="Symbol"/>
+      </w:rPr>
+    </w:lvl>
+    <w:lvl xmlns:w="http://schemas.openxmlformats.org/wordprocessingml/2006/main" w:ilvl="4">
+      <w:start w:val="1"/>
+      <w:numFmt w:val="bullet"/>
+      <w:lvlText w:val="o"/>
+      <w:lvlJc w:val="left"/>
+      <w:pPr>
+        <w:ind w:left="3600" w:hanging="360"/>
+      </w:pPr>
+      <w:rPr>
+        <w:rFonts w:hint="default" w:ascii="Courier New" w:hAnsi="Courier New"/>
+      </w:rPr>
+    </w:lvl>
+    <w:lvl xmlns:w="http://schemas.openxmlformats.org/wordprocessingml/2006/main" w:ilvl="5">
+      <w:start w:val="1"/>
+      <w:numFmt w:val="bullet"/>
+      <w:lvlText w:val=""/>
+      <w:lvlJc w:val="left"/>
+      <w:pPr>
+        <w:ind w:left="4320" w:hanging="360"/>
+      </w:pPr>
+      <w:rPr>
+        <w:rFonts w:hint="default" w:ascii="Wingdings" w:hAnsi="Wingdings"/>
+      </w:rPr>
+    </w:lvl>
+    <w:lvl xmlns:w="http://schemas.openxmlformats.org/wordprocessingml/2006/main" w:ilvl="6">
+      <w:start w:val="1"/>
+      <w:numFmt w:val="bullet"/>
+      <w:lvlText w:val=""/>
+      <w:lvlJc w:val="left"/>
+      <w:pPr>
+        <w:ind w:left="5040" w:hanging="360"/>
+      </w:pPr>
+      <w:rPr>
+        <w:rFonts w:hint="default" w:ascii="Symbol" w:hAnsi="Symbol"/>
+      </w:rPr>
+    </w:lvl>
+    <w:lvl xmlns:w="http://schemas.openxmlformats.org/wordprocessingml/2006/main" w:ilvl="7">
+      <w:start w:val="1"/>
+      <w:numFmt w:val="bullet"/>
+      <w:lvlText w:val="o"/>
+      <w:lvlJc w:val="left"/>
+      <w:pPr>
+        <w:ind w:left="5760" w:hanging="360"/>
+      </w:pPr>
+      <w:rPr>
+        <w:rFonts w:hint="default" w:ascii="Courier New" w:hAnsi="Courier New"/>
+      </w:rPr>
+    </w:lvl>
+    <w:lvl xmlns:w="http://schemas.openxmlformats.org/wordprocessingml/2006/main" w:ilvl="8">
+      <w:start w:val="1"/>
+      <w:numFmt w:val="bullet"/>
+      <w:lvlText w:val=""/>
+      <w:lvlJc w:val="left"/>
+      <w:pPr>
+        <w:ind w:left="6480" w:hanging="360"/>
+      </w:pPr>
+      <w:rPr>
+        <w:rFonts w:hint="default" w:ascii="Wingdings" w:hAnsi="Wingdings"/>
+      </w:rPr>
+    </w:lvl>
+  </w:abstractNum>
+  <w:abstractNum xmlns:w="http://schemas.openxmlformats.org/wordprocessingml/2006/main" w:abstractNumId="5">
+    <w:nsid w:val="2aabc1fb"/>
+    <w:multiLevelType xmlns:w="http://schemas.openxmlformats.org/wordprocessingml/2006/main" w:val="hybridMultilevel"/>
+    <w:lvl xmlns:w="http://schemas.openxmlformats.org/wordprocessingml/2006/main" w:ilvl="0">
+      <w:start w:val="1"/>
+      <w:numFmt w:val="bullet"/>
+      <w:lvlText w:val=""/>
+      <w:lvlJc w:val="left"/>
+      <w:pPr>
+        <w:ind w:left="720" w:hanging="360"/>
+      </w:pPr>
+      <w:rPr>
+        <w:rFonts w:hint="default" w:ascii="Symbol" w:hAnsi="Symbol"/>
+      </w:rPr>
+    </w:lvl>
+    <w:lvl xmlns:w="http://schemas.openxmlformats.org/wordprocessingml/2006/main" w:ilvl="1">
+      <w:start w:val="1"/>
+      <w:numFmt w:val="bullet"/>
+      <w:lvlText w:val="o"/>
+      <w:lvlJc w:val="left"/>
+      <w:pPr>
+        <w:ind w:left="1440" w:hanging="360"/>
+      </w:pPr>
+      <w:rPr>
+        <w:rFonts w:hint="default" w:ascii="Courier New" w:hAnsi="Courier New"/>
+      </w:rPr>
+    </w:lvl>
+    <w:lvl xmlns:w="http://schemas.openxmlformats.org/wordprocessingml/2006/main" w:ilvl="2">
+      <w:start w:val="1"/>
+      <w:numFmt w:val="bullet"/>
+      <w:lvlText w:val=""/>
+      <w:lvlJc w:val="left"/>
+      <w:pPr>
+        <w:ind w:left="2160" w:hanging="360"/>
+      </w:pPr>
+      <w:rPr>
+        <w:rFonts w:hint="default" w:ascii="Wingdings" w:hAnsi="Wingdings"/>
+      </w:rPr>
+    </w:lvl>
+    <w:lvl xmlns:w="http://schemas.openxmlformats.org/wordprocessingml/2006/main" w:ilvl="3">
+      <w:start w:val="1"/>
+      <w:numFmt w:val="bullet"/>
+      <w:lvlText w:val=""/>
+      <w:lvlJc w:val="left"/>
+      <w:pPr>
+        <w:ind w:left="2880" w:hanging="360"/>
+      </w:pPr>
+      <w:rPr>
+        <w:rFonts w:hint="default" w:ascii="Symbol" w:hAnsi="Symbol"/>
+      </w:rPr>
+    </w:lvl>
+    <w:lvl xmlns:w="http://schemas.openxmlformats.org/wordprocessingml/2006/main" w:ilvl="4">
+      <w:start w:val="1"/>
+      <w:numFmt w:val="bullet"/>
+      <w:lvlText w:val="o"/>
+      <w:lvlJc w:val="left"/>
+      <w:pPr>
+        <w:ind w:left="3600" w:hanging="360"/>
+      </w:pPr>
+      <w:rPr>
+        <w:rFonts w:hint="default" w:ascii="Courier New" w:hAnsi="Courier New"/>
+      </w:rPr>
+    </w:lvl>
+    <w:lvl xmlns:w="http://schemas.openxmlformats.org/wordprocessingml/2006/main" w:ilvl="5">
+      <w:start w:val="1"/>
+      <w:numFmt w:val="bullet"/>
+      <w:lvlText w:val=""/>
+      <w:lvlJc w:val="left"/>
+      <w:pPr>
+        <w:ind w:left="4320" w:hanging="360"/>
+      </w:pPr>
+      <w:rPr>
+        <w:rFonts w:hint="default" w:ascii="Wingdings" w:hAnsi="Wingdings"/>
+      </w:rPr>
+    </w:lvl>
+    <w:lvl xmlns:w="http://schemas.openxmlformats.org/wordprocessingml/2006/main" w:ilvl="6">
+      <w:start w:val="1"/>
+      <w:numFmt w:val="bullet"/>
+      <w:lvlText w:val=""/>
+      <w:lvlJc w:val="left"/>
+      <w:pPr>
+        <w:ind w:left="5040" w:hanging="360"/>
+      </w:pPr>
+      <w:rPr>
+        <w:rFonts w:hint="default" w:ascii="Symbol" w:hAnsi="Symbol"/>
+      </w:rPr>
+    </w:lvl>
+    <w:lvl xmlns:w="http://schemas.openxmlformats.org/wordprocessingml/2006/main" w:ilvl="7">
+      <w:start w:val="1"/>
+      <w:numFmt w:val="bullet"/>
+      <w:lvlText w:val="o"/>
+      <w:lvlJc w:val="left"/>
+      <w:pPr>
+        <w:ind w:left="5760" w:hanging="360"/>
+      </w:pPr>
+      <w:rPr>
+        <w:rFonts w:hint="default" w:ascii="Courier New" w:hAnsi="Courier New"/>
+      </w:rPr>
+    </w:lvl>
+    <w:lvl xmlns:w="http://schemas.openxmlformats.org/wordprocessingml/2006/main" w:ilvl="8">
+      <w:start w:val="1"/>
+      <w:numFmt w:val="bullet"/>
+      <w:lvlText w:val=""/>
+      <w:lvlJc w:val="left"/>
+      <w:pPr>
+        <w:ind w:left="6480" w:hanging="360"/>
+      </w:pPr>
+      <w:rPr>
+        <w:rFonts w:hint="default" w:ascii="Wingdings" w:hAnsi="Wingdings"/>
+      </w:rPr>
+    </w:lvl>
+  </w:abstractNum>
+  <w:abstractNum xmlns:w="http://schemas.openxmlformats.org/wordprocessingml/2006/main" w:abstractNumId="4">
+    <w:nsid w:val="35b20928"/>
+    <w:multiLevelType xmlns:w="http://schemas.openxmlformats.org/wordprocessingml/2006/main" w:val="hybridMultilevel"/>
+    <w:lvl xmlns:w="http://schemas.openxmlformats.org/wordprocessingml/2006/main" w:ilvl="0">
+      <w:start w:val="1"/>
+      <w:numFmt w:val="bullet"/>
+      <w:lvlText w:val=""/>
+      <w:lvlJc w:val="left"/>
+      <w:pPr>
+        <w:ind w:left="720" w:hanging="360"/>
+      </w:pPr>
+      <w:rPr>
+        <w:rFonts w:hint="default" w:ascii="Symbol" w:hAnsi="Symbol"/>
+      </w:rPr>
+    </w:lvl>
+    <w:lvl xmlns:w="http://schemas.openxmlformats.org/wordprocessingml/2006/main" w:ilvl="1">
+      <w:start w:val="1"/>
+      <w:numFmt w:val="bullet"/>
+      <w:lvlText w:val="o"/>
+      <w:lvlJc w:val="left"/>
+      <w:pPr>
+        <w:ind w:left="1440" w:hanging="360"/>
+      </w:pPr>
+      <w:rPr>
+        <w:rFonts w:hint="default" w:ascii="Courier New" w:hAnsi="Courier New"/>
+      </w:rPr>
+    </w:lvl>
+    <w:lvl xmlns:w="http://schemas.openxmlformats.org/wordprocessingml/2006/main" w:ilvl="2">
+      <w:start w:val="1"/>
+      <w:numFmt w:val="bullet"/>
+      <w:lvlText w:val=""/>
+      <w:lvlJc w:val="left"/>
+      <w:pPr>
+        <w:ind w:left="2160" w:hanging="360"/>
+      </w:pPr>
+      <w:rPr>
+        <w:rFonts w:hint="default" w:ascii="Wingdings" w:hAnsi="Wingdings"/>
+      </w:rPr>
+    </w:lvl>
+    <w:lvl xmlns:w="http://schemas.openxmlformats.org/wordprocessingml/2006/main" w:ilvl="3">
+      <w:start w:val="1"/>
+      <w:numFmt w:val="bullet"/>
+      <w:lvlText w:val=""/>
+      <w:lvlJc w:val="left"/>
+      <w:pPr>
+        <w:ind w:left="2880" w:hanging="360"/>
+      </w:pPr>
+      <w:rPr>
+        <w:rFonts w:hint="default" w:ascii="Symbol" w:hAnsi="Symbol"/>
+      </w:rPr>
+    </w:lvl>
+    <w:lvl xmlns:w="http://schemas.openxmlformats.org/wordprocessingml/2006/main" w:ilvl="4">
+      <w:start w:val="1"/>
+      <w:numFmt w:val="bullet"/>
+      <w:lvlText w:val="o"/>
+      <w:lvlJc w:val="left"/>
+      <w:pPr>
+        <w:ind w:left="3600" w:hanging="360"/>
+      </w:pPr>
+      <w:rPr>
+        <w:rFonts w:hint="default" w:ascii="Courier New" w:hAnsi="Courier New"/>
+      </w:rPr>
+    </w:lvl>
+    <w:lvl xmlns:w="http://schemas.openxmlformats.org/wordprocessingml/2006/main" w:ilvl="5">
+      <w:start w:val="1"/>
+      <w:numFmt w:val="bullet"/>
+      <w:lvlText w:val=""/>
+      <w:lvlJc w:val="left"/>
+      <w:pPr>
+        <w:ind w:left="4320" w:hanging="360"/>
+      </w:pPr>
+      <w:rPr>
+        <w:rFonts w:hint="default" w:ascii="Wingdings" w:hAnsi="Wingdings"/>
+      </w:rPr>
+    </w:lvl>
+    <w:lvl xmlns:w="http://schemas.openxmlformats.org/wordprocessingml/2006/main" w:ilvl="6">
+      <w:start w:val="1"/>
+      <w:numFmt w:val="bullet"/>
+      <w:lvlText w:val=""/>
+      <w:lvlJc w:val="left"/>
+      <w:pPr>
+        <w:ind w:left="5040" w:hanging="360"/>
+      </w:pPr>
+      <w:rPr>
+        <w:rFonts w:hint="default" w:ascii="Symbol" w:hAnsi="Symbol"/>
+      </w:rPr>
+    </w:lvl>
+    <w:lvl xmlns:w="http://schemas.openxmlformats.org/wordprocessingml/2006/main" w:ilvl="7">
+      <w:start w:val="1"/>
+      <w:numFmt w:val="bullet"/>
+      <w:lvlText w:val="o"/>
+      <w:lvlJc w:val="left"/>
+      <w:pPr>
+        <w:ind w:left="5760" w:hanging="360"/>
+      </w:pPr>
+      <w:rPr>
+        <w:rFonts w:hint="default" w:ascii="Courier New" w:hAnsi="Courier New"/>
+      </w:rPr>
+    </w:lvl>
+    <w:lvl xmlns:w="http://schemas.openxmlformats.org/wordprocessingml/2006/main" w:ilvl="8">
+      <w:start w:val="1"/>
+      <w:numFmt w:val="bullet"/>
+      <w:lvlText w:val=""/>
+      <w:lvlJc w:val="left"/>
+      <w:pPr>
+        <w:ind w:left="6480" w:hanging="360"/>
+      </w:pPr>
+      <w:rPr>
+        <w:rFonts w:hint="default" w:ascii="Wingdings" w:hAnsi="Wingdings"/>
+      </w:rPr>
+    </w:lvl>
+  </w:abstractNum>
+  <w:abstractNum xmlns:w="http://schemas.openxmlformats.org/wordprocessingml/2006/main" w:abstractNumId="3">
+    <w:nsid w:val="1f27c058"/>
+    <w:multiLevelType xmlns:w="http://schemas.openxmlformats.org/wordprocessingml/2006/main" w:val="hybridMultilevel"/>
+    <w:lvl xmlns:w="http://schemas.openxmlformats.org/wordprocessingml/2006/main" w:ilvl="0">
+      <w:start w:val="1"/>
+      <w:numFmt w:val="bullet"/>
+      <w:lvlText w:val=""/>
+      <w:lvlJc w:val="left"/>
+      <w:pPr>
+        <w:ind w:left="720" w:hanging="360"/>
+      </w:pPr>
+      <w:rPr>
+        <w:rFonts w:hint="default" w:ascii="Symbol" w:hAnsi="Symbol"/>
+      </w:rPr>
+    </w:lvl>
+    <w:lvl xmlns:w="http://schemas.openxmlformats.org/wordprocessingml/2006/main" w:ilvl="1">
+      <w:start w:val="1"/>
+      <w:numFmt w:val="bullet"/>
+      <w:lvlText w:val="o"/>
+      <w:lvlJc w:val="left"/>
+      <w:pPr>
+        <w:ind w:left="1440" w:hanging="360"/>
+      </w:pPr>
+      <w:rPr>
+        <w:rFonts w:hint="default" w:ascii="Courier New" w:hAnsi="Courier New"/>
+      </w:rPr>
+    </w:lvl>
+    <w:lvl xmlns:w="http://schemas.openxmlformats.org/wordprocessingml/2006/main" w:ilvl="2">
+      <w:start w:val="1"/>
+      <w:numFmt w:val="bullet"/>
+      <w:lvlText w:val=""/>
+      <w:lvlJc w:val="left"/>
+      <w:pPr>
+        <w:ind w:left="2160" w:hanging="360"/>
+      </w:pPr>
+      <w:rPr>
+        <w:rFonts w:hint="default" w:ascii="Wingdings" w:hAnsi="Wingdings"/>
+      </w:rPr>
+    </w:lvl>
+    <w:lvl xmlns:w="http://schemas.openxmlformats.org/wordprocessingml/2006/main" w:ilvl="3">
+      <w:start w:val="1"/>
+      <w:numFmt w:val="bullet"/>
+      <w:lvlText w:val=""/>
+      <w:lvlJc w:val="left"/>
+      <w:pPr>
+        <w:ind w:left="2880" w:hanging="360"/>
+      </w:pPr>
+      <w:rPr>
+        <w:rFonts w:hint="default" w:ascii="Symbol" w:hAnsi="Symbol"/>
+      </w:rPr>
+    </w:lvl>
+    <w:lvl xmlns:w="http://schemas.openxmlformats.org/wordprocessingml/2006/main" w:ilvl="4">
+      <w:start w:val="1"/>
+      <w:numFmt w:val="bullet"/>
+      <w:lvlText w:val="o"/>
+      <w:lvlJc w:val="left"/>
+      <w:pPr>
+        <w:ind w:left="3600" w:hanging="360"/>
+      </w:pPr>
+      <w:rPr>
+        <w:rFonts w:hint="default" w:ascii="Courier New" w:hAnsi="Courier New"/>
+      </w:rPr>
+    </w:lvl>
+    <w:lvl xmlns:w="http://schemas.openxmlformats.org/wordprocessingml/2006/main" w:ilvl="5">
+      <w:start w:val="1"/>
+      <w:numFmt w:val="bullet"/>
+      <w:lvlText w:val=""/>
+      <w:lvlJc w:val="left"/>
+      <w:pPr>
+        <w:ind w:left="4320" w:hanging="360"/>
+      </w:pPr>
+      <w:rPr>
+        <w:rFonts w:hint="default" w:ascii="Wingdings" w:hAnsi="Wingdings"/>
+      </w:rPr>
+    </w:lvl>
+    <w:lvl xmlns:w="http://schemas.openxmlformats.org/wordprocessingml/2006/main" w:ilvl="6">
+      <w:start w:val="1"/>
+      <w:numFmt w:val="bullet"/>
+      <w:lvlText w:val=""/>
+      <w:lvlJc w:val="left"/>
+      <w:pPr>
+        <w:ind w:left="5040" w:hanging="360"/>
+      </w:pPr>
+      <w:rPr>
+        <w:rFonts w:hint="default" w:ascii="Symbol" w:hAnsi="Symbol"/>
+      </w:rPr>
+    </w:lvl>
+    <w:lvl xmlns:w="http://schemas.openxmlformats.org/wordprocessingml/2006/main" w:ilvl="7">
+      <w:start w:val="1"/>
+      <w:numFmt w:val="bullet"/>
+      <w:lvlText w:val="o"/>
+      <w:lvlJc w:val="left"/>
+      <w:pPr>
+        <w:ind w:left="5760" w:hanging="360"/>
+      </w:pPr>
+      <w:rPr>
+        <w:rFonts w:hint="default" w:ascii="Courier New" w:hAnsi="Courier New"/>
+      </w:rPr>
+    </w:lvl>
+    <w:lvl xmlns:w="http://schemas.openxmlformats.org/wordprocessingml/2006/main" w:ilvl="8">
+      <w:start w:val="1"/>
+      <w:numFmt w:val="bullet"/>
+      <w:lvlText w:val=""/>
+      <w:lvlJc w:val="left"/>
+      <w:pPr>
+        <w:ind w:left="6480" w:hanging="360"/>
+      </w:pPr>
+      <w:rPr>
+        <w:rFonts w:hint="default" w:ascii="Wingdings" w:hAnsi="Wingdings"/>
+      </w:rPr>
+    </w:lvl>
+  </w:abstractNum>
+  <w:abstractNum xmlns:w="http://schemas.openxmlformats.org/wordprocessingml/2006/main" w:abstractNumId="2">
+    <w:nsid w:val="7835a2a9"/>
+    <w:multiLevelType xmlns:w="http://schemas.openxmlformats.org/wordprocessingml/2006/main" w:val="hybridMultilevel"/>
+    <w:lvl xmlns:w="http://schemas.openxmlformats.org/wordprocessingml/2006/main" w:ilvl="0">
+      <w:start w:val="1"/>
+      <w:numFmt w:val="bullet"/>
+      <w:lvlText w:val=""/>
+      <w:lvlJc w:val="left"/>
+      <w:pPr>
+        <w:ind w:left="720" w:hanging="360"/>
+      </w:pPr>
+      <w:rPr>
+        <w:rFonts w:hint="default" w:ascii="Symbol" w:hAnsi="Symbol"/>
+      </w:rPr>
+    </w:lvl>
+    <w:lvl xmlns:w="http://schemas.openxmlformats.org/wordprocessingml/2006/main" w:ilvl="1">
+      <w:start w:val="1"/>
+      <w:numFmt w:val="bullet"/>
+      <w:lvlText w:val="o"/>
+      <w:lvlJc w:val="left"/>
+      <w:pPr>
+        <w:ind w:left="1440" w:hanging="360"/>
+      </w:pPr>
+      <w:rPr>
+        <w:rFonts w:hint="default" w:ascii="Courier New" w:hAnsi="Courier New"/>
+      </w:rPr>
+    </w:lvl>
+    <w:lvl xmlns:w="http://schemas.openxmlformats.org/wordprocessingml/2006/main" w:ilvl="2">
+      <w:start w:val="1"/>
+      <w:numFmt w:val="bullet"/>
+      <w:lvlText w:val=""/>
+      <w:lvlJc w:val="left"/>
+      <w:pPr>
+        <w:ind w:left="2160" w:hanging="360"/>
+      </w:pPr>
+      <w:rPr>
+        <w:rFonts w:hint="default" w:ascii="Wingdings" w:hAnsi="Wingdings"/>
+      </w:rPr>
+    </w:lvl>
+    <w:lvl xmlns:w="http://schemas.openxmlformats.org/wordprocessingml/2006/main" w:ilvl="3">
+      <w:start w:val="1"/>
+      <w:numFmt w:val="bullet"/>
+      <w:lvlText w:val=""/>
+      <w:lvlJc w:val="left"/>
+      <w:pPr>
+        <w:ind w:left="2880" w:hanging="360"/>
+      </w:pPr>
+      <w:rPr>
+        <w:rFonts w:hint="default" w:ascii="Symbol" w:hAnsi="Symbol"/>
+      </w:rPr>
+    </w:lvl>
+    <w:lvl xmlns:w="http://schemas.openxmlformats.org/wordprocessingml/2006/main" w:ilvl="4">
+      <w:start w:val="1"/>
+      <w:numFmt w:val="bullet"/>
+      <w:lvlText w:val="o"/>
+      <w:lvlJc w:val="left"/>
+      <w:pPr>
+        <w:ind w:left="3600" w:hanging="360"/>
+      </w:pPr>
+      <w:rPr>
+        <w:rFonts w:hint="default" w:ascii="Courier New" w:hAnsi="Courier New"/>
+      </w:rPr>
+    </w:lvl>
+    <w:lvl xmlns:w="http://schemas.openxmlformats.org/wordprocessingml/2006/main" w:ilvl="5">
+      <w:start w:val="1"/>
+      <w:numFmt w:val="bullet"/>
+      <w:lvlText w:val=""/>
+      <w:lvlJc w:val="left"/>
+      <w:pPr>
+        <w:ind w:left="4320" w:hanging="360"/>
+      </w:pPr>
+      <w:rPr>
+        <w:rFonts w:hint="default" w:ascii="Wingdings" w:hAnsi="Wingdings"/>
+      </w:rPr>
+    </w:lvl>
+    <w:lvl xmlns:w="http://schemas.openxmlformats.org/wordprocessingml/2006/main" w:ilvl="6">
+      <w:start w:val="1"/>
+      <w:numFmt w:val="bullet"/>
+      <w:lvlText w:val=""/>
+      <w:lvlJc w:val="left"/>
+      <w:pPr>
+        <w:ind w:left="5040" w:hanging="360"/>
+      </w:pPr>
+      <w:rPr>
+        <w:rFonts w:hint="default" w:ascii="Symbol" w:hAnsi="Symbol"/>
+      </w:rPr>
+    </w:lvl>
+    <w:lvl xmlns:w="http://schemas.openxmlformats.org/wordprocessingml/2006/main" w:ilvl="7">
+      <w:start w:val="1"/>
+      <w:numFmt w:val="bullet"/>
+      <w:lvlText w:val="o"/>
+      <w:lvlJc w:val="left"/>
+      <w:pPr>
+        <w:ind w:left="5760" w:hanging="360"/>
+      </w:pPr>
+      <w:rPr>
+        <w:rFonts w:hint="default" w:ascii="Courier New" w:hAnsi="Courier New"/>
+      </w:rPr>
+    </w:lvl>
+    <w:lvl xmlns:w="http://schemas.openxmlformats.org/wordprocessingml/2006/main" w:ilvl="8">
+      <w:start w:val="1"/>
+      <w:numFmt w:val="bullet"/>
+      <w:lvlText w:val=""/>
+      <w:lvlJc w:val="left"/>
+      <w:pPr>
+        <w:ind w:left="6480" w:hanging="360"/>
+      </w:pPr>
+      <w:rPr>
+        <w:rFonts w:hint="default" w:ascii="Wingdings" w:hAnsi="Wingdings"/>
+      </w:rPr>
+    </w:lvl>
+  </w:abstractNum>
+  <w:abstractNum xmlns:w="http://schemas.openxmlformats.org/wordprocessingml/2006/main" w:abstractNumId="1">
+    <w:nsid w:val="1adfc988"/>
+    <w:multiLevelType xmlns:w="http://schemas.openxmlformats.org/wordprocessingml/2006/main" w:val="hybridMultilevel"/>
+    <w:lvl xmlns:w="http://schemas.openxmlformats.org/wordprocessingml/2006/main" w:ilvl="0">
+      <w:start w:val="1"/>
+      <w:numFmt w:val="bullet"/>
+      <w:lvlText w:val=""/>
+      <w:lvlJc w:val="left"/>
+      <w:pPr>
+        <w:ind w:left="720" w:hanging="360"/>
+      </w:pPr>
+      <w:rPr>
+        <w:rFonts w:hint="default" w:ascii="Symbol" w:hAnsi="Symbol"/>
+      </w:rPr>
+    </w:lvl>
+    <w:lvl xmlns:w="http://schemas.openxmlformats.org/wordprocessingml/2006/main" w:ilvl="1">
+      <w:start w:val="1"/>
+      <w:numFmt w:val="bullet"/>
+      <w:lvlText w:val="o"/>
+      <w:lvlJc w:val="left"/>
+      <w:pPr>
+        <w:ind w:left="1440" w:hanging="360"/>
+      </w:pPr>
+      <w:rPr>
+        <w:rFonts w:hint="default" w:ascii="Courier New" w:hAnsi="Courier New"/>
+      </w:rPr>
+    </w:lvl>
+    <w:lvl xmlns:w="http://schemas.openxmlformats.org/wordprocessingml/2006/main" w:ilvl="2">
+      <w:start w:val="1"/>
+      <w:numFmt w:val="bullet"/>
+      <w:lvlText w:val=""/>
+      <w:lvlJc w:val="left"/>
+      <w:pPr>
+        <w:ind w:left="2160" w:hanging="360"/>
+      </w:pPr>
+      <w:rPr>
+        <w:rFonts w:hint="default" w:ascii="Wingdings" w:hAnsi="Wingdings"/>
+      </w:rPr>
+    </w:lvl>
+    <w:lvl xmlns:w="http://schemas.openxmlformats.org/wordprocessingml/2006/main" w:ilvl="3">
+      <w:start w:val="1"/>
+      <w:numFmt w:val="bullet"/>
+      <w:lvlText w:val=""/>
+      <w:lvlJc w:val="left"/>
+      <w:pPr>
+        <w:ind w:left="2880" w:hanging="360"/>
+      </w:pPr>
+      <w:rPr>
+        <w:rFonts w:hint="default" w:ascii="Symbol" w:hAnsi="Symbol"/>
+      </w:rPr>
+    </w:lvl>
+    <w:lvl xmlns:w="http://schemas.openxmlformats.org/wordprocessingml/2006/main" w:ilvl="4">
+      <w:start w:val="1"/>
+      <w:numFmt w:val="bullet"/>
+      <w:lvlText w:val="o"/>
+      <w:lvlJc w:val="left"/>
+      <w:pPr>
+        <w:ind w:left="3600" w:hanging="360"/>
+      </w:pPr>
+      <w:rPr>
+        <w:rFonts w:hint="default" w:ascii="Courier New" w:hAnsi="Courier New"/>
+      </w:rPr>
+    </w:lvl>
+    <w:lvl xmlns:w="http://schemas.openxmlformats.org/wordprocessingml/2006/main" w:ilvl="5">
+      <w:start w:val="1"/>
+      <w:numFmt w:val="bullet"/>
+      <w:lvlText w:val=""/>
+      <w:lvlJc w:val="left"/>
+      <w:pPr>
+        <w:ind w:left="4320" w:hanging="360"/>
+      </w:pPr>
+      <w:rPr>
+        <w:rFonts w:hint="default" w:ascii="Wingdings" w:hAnsi="Wingdings"/>
+      </w:rPr>
+    </w:lvl>
+    <w:lvl xmlns:w="http://schemas.openxmlformats.org/wordprocessingml/2006/main" w:ilvl="6">
+      <w:start w:val="1"/>
+      <w:numFmt w:val="bullet"/>
+      <w:lvlText w:val=""/>
+      <w:lvlJc w:val="left"/>
+      <w:pPr>
+        <w:ind w:left="5040" w:hanging="360"/>
+      </w:pPr>
+      <w:rPr>
+        <w:rFonts w:hint="default" w:ascii="Symbol" w:hAnsi="Symbol"/>
+      </w:rPr>
+    </w:lvl>
+    <w:lvl xmlns:w="http://schemas.openxmlformats.org/wordprocessingml/2006/main" w:ilvl="7">
+      <w:start w:val="1"/>
+      <w:numFmt w:val="bullet"/>
+      <w:lvlText w:val="o"/>
+      <w:lvlJc w:val="left"/>
+      <w:pPr>
+        <w:ind w:left="5760" w:hanging="360"/>
+      </w:pPr>
+      <w:rPr>
+        <w:rFonts w:hint="default" w:ascii="Courier New" w:hAnsi="Courier New"/>
+      </w:rPr>
+    </w:lvl>
+    <w:lvl xmlns:w="http://schemas.openxmlformats.org/wordprocessingml/2006/main" w:ilvl="8">
+      <w:start w:val="1"/>
+      <w:numFmt w:val="bullet"/>
+      <w:lvlText w:val=""/>
+      <w:lvlJc w:val="left"/>
+      <w:pPr>
+        <w:ind w:left="6480" w:hanging="360"/>
+      </w:pPr>
+      <w:rPr>
+        <w:rFonts w:hint="default" w:ascii="Wingdings" w:hAnsi="Wingdings"/>
+      </w:rPr>
+    </w:lvl>
+  </w:abstractNum>
+  <w:num w:numId="6">
+    <w:abstractNumId w:val="6"/>
+  </w:num>
+  <w:num w:numId="5">
+    <w:abstractNumId w:val="5"/>
+  </w:num>
+  <w:num w:numId="4">
+    <w:abstractNumId w:val="4"/>
+  </w:num>
+  <w:num w:numId="3">
+    <w:abstractNumId w:val="3"/>
+  </w:num>
+  <w:num w:numId="2">
+    <w:abstractNumId w:val="2"/>
+  </w:num>
+  <w:num w:numId="1">
+    <w:abstractNumId w:val="1"/>
+  </w:num>
+</w:numbering>
+</file>
+
 <file path=word/people.xml><?xml version="1.0" encoding="utf-8"?>
 <w15:people xmlns:wpc="http://schemas.microsoft.com/office/word/2010/wordprocessingCanvas" xmlns:cx="http://schemas.microsoft.com/office/drawing/2014/chartex" xmlns:cx1="http://schemas.microsoft.com/office/drawing/2015/9/8/chartex" xmlns:cx2="http://schemas.microsoft.com/office/drawing/2015/10/21/chartex" xmlns:cx3="http://schemas.microsoft.com/office/drawing/2016/5/9/chartex" xmlns:cx4="http://schemas.microsoft.com/office/drawing/2016/5/10/chartex" xmlns:cx5="http://schemas.microsoft.com/office/drawing/2016/5/11/chartex" xmlns:cx6="http://schemas.microsoft.com/office/drawing/2016/5/12/chartex" xmlns:cx7="http://schemas.microsoft.com/office/drawing/2016/5/13/chartex" xmlns:cx8="http://schemas.microsoft.com/office/drawing/2016/5/14/chartex" xmlns:mc="http://schemas.openxmlformats.org/markup-compatibility/2006" xmlns:aink="http://schemas.microsoft.com/office/drawing/2016/ink" xmlns:am3d="http://schemas.microsoft.com/office/drawing/2017/model3d" xmlns:o="urn:schemas-microsoft-com:office:office" xmlns:oel="http://schemas.microsoft.com/office/2019/extlst" xmlns:r="http://schemas.openxmlformats.org/officeDocument/2006/relationships" xmlns:m="http://schemas.openxmlformats.org/officeDocument/2006/math" xmlns:v="urn:schemas-microsoft-com:vml" xmlns:wp14="http://schemas.microsoft.com/office/word/2010/wordprocessingDrawing" xmlns:wp="http://schemas.openxmlformats.org/drawingml/2006/wordprocessingDrawing" xmlns:w10="urn:schemas-microsoft-com:office:word" xmlns:w="http://schemas.openxmlformats.org/wordprocessingml/2006/main" xmlns:w14="http://schemas.microsoft.com/office/word/2010/wordml" xmlns:w15="http://schemas.microsoft.com/office/word/2012/wordml" xmlns:w16cex="http://schemas.microsoft.com/office/word/2018/wordml/cex" xmlns:w16cid="http://schemas.microsoft.com/office/word/2016/wordml/cid" xmlns:w16="http://schemas.microsoft.com/office/word/2018/wordml" xmlns:w16sdtdh="http://schemas.microsoft.com/office/word/2020/wordml/sdtdatahash" xmlns:w16se="http://schemas.microsoft.com/office/word/2015/wordml/symex" xmlns:wpg="http://schemas.microsoft.com/office/word/2010/wordprocessingGroup" xmlns:wpi="http://schemas.microsoft.com/office/word/2010/wordprocessingInk" xmlns:wne="http://schemas.microsoft.com/office/word/2006/wordml" xmlns:wps="http://schemas.microsoft.com/office/word/2010/wordprocessingShape" mc:Ignorable="w14 w15 w16se w16cid w16 w16cex w16sdtdh wp14">
   <w15:person w15:author="Rufaro Manjala">
@@ -463,7 +1738,7 @@
   <w:docDefaults>
     <w:rPrDefault>
       <w:rPr>
-        <w:rFonts w:asciiTheme="minorHAnsi" w:eastAsiaTheme="minorHAnsi" w:hAnsiTheme="minorHAnsi" w:cstheme="minorBidi"/>
+        <w:rFonts w:asciiTheme="minorHAnsi" w:hAnsiTheme="minorHAnsi" w:eastAsiaTheme="minorHAnsi" w:cstheme="minorBidi"/>
         <w:sz w:val="22"/>
         <w:szCs w:val="22"/>
         <w:lang w:val="en-US" w:eastAsia="en-US" w:bidi="ar-SA"/>
@@ -478,14 +1753,14 @@
   <w:latentStyles w:defLockedState="0" w:defUIPriority="99" w:defSemiHidden="0" w:defUnhideWhenUsed="0" w:defQFormat="0" w:count="376">
     <w:lsdException w:name="Normal" w:uiPriority="0" w:qFormat="1"/>
     <w:lsdException w:name="heading 1" w:uiPriority="9" w:qFormat="1"/>
-    <w:lsdException w:name="heading 2" w:semiHidden="1" w:uiPriority="9" w:unhideWhenUsed="1" w:qFormat="1"/>
-    <w:lsdException w:name="heading 3" w:semiHidden="1" w:uiPriority="9" w:unhideWhenUsed="1" w:qFormat="1"/>
-    <w:lsdException w:name="heading 4" w:semiHidden="1" w:uiPriority="9" w:unhideWhenUsed="1" w:qFormat="1"/>
-    <w:lsdException w:name="heading 5" w:semiHidden="1" w:uiPriority="9" w:unhideWhenUsed="1" w:qFormat="1"/>
-    <w:lsdException w:name="heading 6" w:semiHidden="1" w:uiPriority="9" w:unhideWhenUsed="1" w:qFormat="1"/>
-    <w:lsdException w:name="heading 7" w:semiHidden="1" w:uiPriority="9" w:unhideWhenUsed="1" w:qFormat="1"/>
-    <w:lsdException w:name="heading 8" w:semiHidden="1" w:uiPriority="9" w:unhideWhenUsed="1" w:qFormat="1"/>
-    <w:lsdException w:name="heading 9" w:semiHidden="1" w:uiPriority="9" w:unhideWhenUsed="1" w:qFormat="1"/>
+    <w:lsdException w:name="heading 2" w:uiPriority="9" w:semiHidden="1" w:unhideWhenUsed="1" w:qFormat="1"/>
+    <w:lsdException w:name="heading 3" w:uiPriority="9" w:semiHidden="1" w:unhideWhenUsed="1" w:qFormat="1"/>
+    <w:lsdException w:name="heading 4" w:uiPriority="9" w:semiHidden="1" w:unhideWhenUsed="1" w:qFormat="1"/>
+    <w:lsdException w:name="heading 5" w:uiPriority="9" w:semiHidden="1" w:unhideWhenUsed="1" w:qFormat="1"/>
+    <w:lsdException w:name="heading 6" w:uiPriority="9" w:semiHidden="1" w:unhideWhenUsed="1" w:qFormat="1"/>
+    <w:lsdException w:name="heading 7" w:uiPriority="9" w:semiHidden="1" w:unhideWhenUsed="1" w:qFormat="1"/>
+    <w:lsdException w:name="heading 8" w:uiPriority="9" w:semiHidden="1" w:unhideWhenUsed="1" w:qFormat="1"/>
+    <w:lsdException w:name="heading 9" w:uiPriority="9" w:semiHidden="1" w:unhideWhenUsed="1" w:qFormat="1"/>
     <w:lsdException w:name="index 1" w:semiHidden="1" w:unhideWhenUsed="1"/>
     <w:lsdException w:name="index 2" w:semiHidden="1" w:unhideWhenUsed="1"/>
     <w:lsdException w:name="index 3" w:semiHidden="1" w:unhideWhenUsed="1"/>
@@ -495,22 +1770,22 @@
     <w:lsdException w:name="index 7" w:semiHidden="1" w:unhideWhenUsed="1"/>
     <w:lsdException w:name="index 8" w:semiHidden="1" w:unhideWhenUsed="1"/>
     <w:lsdException w:name="index 9" w:semiHidden="1" w:unhideWhenUsed="1"/>
-    <w:lsdException w:name="toc 1" w:semiHidden="1" w:uiPriority="39" w:unhideWhenUsed="1"/>
-    <w:lsdException w:name="toc 2" w:semiHidden="1" w:uiPriority="39" w:unhideWhenUsed="1"/>
-    <w:lsdException w:name="toc 3" w:semiHidden="1" w:uiPriority="39" w:unhideWhenUsed="1"/>
-    <w:lsdException w:name="toc 4" w:semiHidden="1" w:uiPriority="39" w:unhideWhenUsed="1"/>
-    <w:lsdException w:name="toc 5" w:semiHidden="1" w:uiPriority="39" w:unhideWhenUsed="1"/>
-    <w:lsdException w:name="toc 6" w:semiHidden="1" w:uiPriority="39" w:unhideWhenUsed="1"/>
-    <w:lsdException w:name="toc 7" w:semiHidden="1" w:uiPriority="39" w:unhideWhenUsed="1"/>
-    <w:lsdException w:name="toc 8" w:semiHidden="1" w:uiPriority="39" w:unhideWhenUsed="1"/>
-    <w:lsdException w:name="toc 9" w:semiHidden="1" w:uiPriority="39" w:unhideWhenUsed="1"/>
+    <w:lsdException w:name="toc 1" w:uiPriority="39" w:semiHidden="1" w:unhideWhenUsed="1"/>
+    <w:lsdException w:name="toc 2" w:uiPriority="39" w:semiHidden="1" w:unhideWhenUsed="1"/>
+    <w:lsdException w:name="toc 3" w:uiPriority="39" w:semiHidden="1" w:unhideWhenUsed="1"/>
+    <w:lsdException w:name="toc 4" w:uiPriority="39" w:semiHidden="1" w:unhideWhenUsed="1"/>
+    <w:lsdException w:name="toc 5" w:uiPriority="39" w:semiHidden="1" w:unhideWhenUsed="1"/>
+    <w:lsdException w:name="toc 6" w:uiPriority="39" w:semiHidden="1" w:unhideWhenUsed="1"/>
+    <w:lsdException w:name="toc 7" w:uiPriority="39" w:semiHidden="1" w:unhideWhenUsed="1"/>
+    <w:lsdException w:name="toc 8" w:uiPriority="39" w:semiHidden="1" w:unhideWhenUsed="1"/>
+    <w:lsdException w:name="toc 9" w:uiPriority="39" w:semiHidden="1" w:unhideWhenUsed="1"/>
     <w:lsdException w:name="Normal Indent" w:semiHidden="1" w:unhideWhenUsed="1"/>
     <w:lsdException w:name="footnote text" w:semiHidden="1" w:unhideWhenUsed="1"/>
     <w:lsdException w:name="annotation text" w:semiHidden="1" w:unhideWhenUsed="1"/>
     <w:lsdException w:name="header" w:semiHidden="1" w:unhideWhenUsed="1"/>
     <w:lsdException w:name="footer" w:semiHidden="1" w:unhideWhenUsed="1"/>
     <w:lsdException w:name="index heading" w:semiHidden="1" w:unhideWhenUsed="1"/>
-    <w:lsdException w:name="caption" w:semiHidden="1" w:uiPriority="35" w:unhideWhenUsed="1" w:qFormat="1"/>
+    <w:lsdException w:name="caption" w:uiPriority="35" w:semiHidden="1" w:unhideWhenUsed="1" w:qFormat="1"/>
     <w:lsdException w:name="table of figures" w:semiHidden="1" w:unhideWhenUsed="1"/>
     <w:lsdException w:name="envelope address" w:semiHidden="1" w:unhideWhenUsed="1"/>
     <w:lsdException w:name="envelope return" w:semiHidden="1" w:unhideWhenUsed="1"/>
@@ -541,7 +1816,7 @@
     <w:lsdException w:name="Title" w:uiPriority="10" w:qFormat="1"/>
     <w:lsdException w:name="Closing" w:semiHidden="1" w:unhideWhenUsed="1"/>
     <w:lsdException w:name="Signature" w:semiHidden="1" w:unhideWhenUsed="1"/>
-    <w:lsdException w:name="Default Paragraph Font" w:semiHidden="1" w:uiPriority="1" w:unhideWhenUsed="1"/>
+    <w:lsdException w:name="Default Paragraph Font" w:uiPriority="1" w:semiHidden="1" w:unhideWhenUsed="1"/>
     <w:lsdException w:name="Body Text" w:semiHidden="1" w:unhideWhenUsed="1"/>
     <w:lsdException w:name="Body Text Indent" w:semiHidden="1" w:unhideWhenUsed="1"/>
     <w:lsdException w:name="List Continue" w:semiHidden="1" w:unhideWhenUsed="1"/>
@@ -741,8 +2016,8 @@
     <w:lsdException w:name="Subtle Reference" w:uiPriority="31" w:qFormat="1"/>
     <w:lsdException w:name="Intense Reference" w:uiPriority="32" w:qFormat="1"/>
     <w:lsdException w:name="Book Title" w:uiPriority="33" w:qFormat="1"/>
-    <w:lsdException w:name="Bibliography" w:semiHidden="1" w:uiPriority="37" w:unhideWhenUsed="1"/>
-    <w:lsdException w:name="TOC Heading" w:semiHidden="1" w:uiPriority="39" w:unhideWhenUsed="1" w:qFormat="1"/>
+    <w:lsdException w:name="Bibliography" w:uiPriority="37" w:semiHidden="1" w:unhideWhenUsed="1"/>
+    <w:lsdException w:name="TOC Heading" w:uiPriority="39" w:semiHidden="1" w:unhideWhenUsed="1" w:qFormat="1"/>
     <w:lsdException w:name="Plain Table 1" w:uiPriority="41"/>
     <w:lsdException w:name="Plain Table 2" w:uiPriority="42"/>
     <w:lsdException w:name="Plain Table 3" w:uiPriority="43"/>
@@ -853,7 +2128,7 @@
     <w:lsdException w:name="Unresolved Mention" w:semiHidden="1" w:unhideWhenUsed="1"/>
     <w:lsdException w:name="Smart Link" w:semiHidden="1" w:unhideWhenUsed="1"/>
   </w:latentStyles>
-  <w:style w:type="paragraph" w:default="1" w:styleId="Normal">
+  <w:style w:type="paragraph" w:styleId="Normal" w:default="1">
     <w:name w:val="Normal"/>
     <w:qFormat/>
   </w:style>
@@ -872,7 +2147,7 @@
       <w:outlineLvl w:val="0"/>
     </w:pPr>
     <w:rPr>
-      <w:rFonts w:asciiTheme="majorHAnsi" w:eastAsiaTheme="majorEastAsia" w:hAnsiTheme="majorHAnsi" w:cstheme="majorBidi"/>
+      <w:rFonts w:asciiTheme="majorHAnsi" w:hAnsiTheme="majorHAnsi" w:eastAsiaTheme="majorEastAsia" w:cstheme="majorBidi"/>
       <w:b/>
       <w:bCs/>
       <w:color w:val="2F5496" w:themeColor="accent1" w:themeShade="BF"/>
@@ -897,7 +2172,7 @@
       <w:outlineLvl w:val="1"/>
     </w:pPr>
     <w:rPr>
-      <w:rFonts w:asciiTheme="majorHAnsi" w:eastAsiaTheme="majorEastAsia" w:hAnsiTheme="majorHAnsi" w:cstheme="majorBidi"/>
+      <w:rFonts w:asciiTheme="majorHAnsi" w:hAnsiTheme="majorHAnsi" w:eastAsiaTheme="majorEastAsia" w:cstheme="majorBidi"/>
       <w:color w:val="2F5496" w:themeColor="accent1" w:themeShade="BF"/>
       <w:sz w:val="26"/>
       <w:szCs w:val="26"/>
@@ -921,19 +2196,19 @@
       <w:outlineLvl w:val="2"/>
     </w:pPr>
     <w:rPr>
-      <w:rFonts w:asciiTheme="majorHAnsi" w:eastAsiaTheme="majorEastAsia" w:hAnsiTheme="majorHAnsi" w:cstheme="majorBidi"/>
+      <w:rFonts w:asciiTheme="majorHAnsi" w:hAnsiTheme="majorHAnsi" w:eastAsiaTheme="majorEastAsia" w:cstheme="majorBidi"/>
       <w:color w:val="1F3763" w:themeColor="accent1" w:themeShade="7F"/>
       <w:sz w:val="24"/>
       <w:szCs w:val="24"/>
     </w:rPr>
   </w:style>
-  <w:style w:type="character" w:default="1" w:styleId="DefaultParagraphFont">
+  <w:style w:type="character" w:styleId="DefaultParagraphFont" w:default="1">
     <w:name w:val="Default Paragraph Font"/>
     <w:uiPriority w:val="1"/>
     <w:semiHidden/>
     <w:unhideWhenUsed/>
   </w:style>
-  <w:style w:type="table" w:default="1" w:styleId="TableNormal">
+  <w:style w:type="table" w:styleId="TableNormal" w:default="1">
     <w:name w:val="Normal Table"/>
     <w:uiPriority w:val="99"/>
     <w:semiHidden/>
@@ -948,7 +2223,7 @@
       </w:tblCellMar>
     </w:tblPr>
   </w:style>
-  <w:style w:type="numbering" w:default="1" w:styleId="NoList">
+  <w:style w:type="numbering" w:styleId="NoList" w:default="1">
     <w:name w:val="No List"/>
     <w:uiPriority w:val="99"/>
     <w:semiHidden/>
@@ -967,35 +2242,35 @@
       <w:contextualSpacing/>
     </w:pPr>
     <w:rPr>
-      <w:rFonts w:asciiTheme="majorHAnsi" w:eastAsiaTheme="majorEastAsia" w:hAnsiTheme="majorHAnsi" w:cstheme="majorBidi"/>
+      <w:rFonts w:asciiTheme="majorHAnsi" w:hAnsiTheme="majorHAnsi" w:eastAsiaTheme="majorEastAsia" w:cstheme="majorBidi"/>
       <w:spacing w:val="-10"/>
       <w:kern w:val="28"/>
       <w:sz w:val="56"/>
       <w:szCs w:val="56"/>
     </w:rPr>
   </w:style>
-  <w:style w:type="character" w:customStyle="1" w:styleId="TitleChar">
+  <w:style w:type="character" w:styleId="TitleChar" w:customStyle="1">
     <w:name w:val="Title Char"/>
     <w:basedOn w:val="DefaultParagraphFont"/>
     <w:link w:val="Title"/>
     <w:uiPriority w:val="10"/>
     <w:rsid w:val="000E0E22"/>
     <w:rPr>
-      <w:rFonts w:asciiTheme="majorHAnsi" w:eastAsiaTheme="majorEastAsia" w:hAnsiTheme="majorHAnsi" w:cstheme="majorBidi"/>
+      <w:rFonts w:asciiTheme="majorHAnsi" w:hAnsiTheme="majorHAnsi" w:eastAsiaTheme="majorEastAsia" w:cstheme="majorBidi"/>
       <w:spacing w:val="-10"/>
       <w:kern w:val="28"/>
       <w:sz w:val="56"/>
       <w:szCs w:val="56"/>
     </w:rPr>
   </w:style>
-  <w:style w:type="character" w:customStyle="1" w:styleId="Heading1Char">
+  <w:style w:type="character" w:styleId="Heading1Char" w:customStyle="1">
     <w:name w:val="Heading 1 Char"/>
     <w:basedOn w:val="DefaultParagraphFont"/>
     <w:link w:val="Heading1"/>
     <w:uiPriority w:val="9"/>
     <w:rsid w:val="00A96C5D"/>
     <w:rPr>
-      <w:rFonts w:asciiTheme="majorHAnsi" w:eastAsiaTheme="majorEastAsia" w:hAnsiTheme="majorHAnsi" w:cstheme="majorBidi"/>
+      <w:rFonts w:asciiTheme="majorHAnsi" w:hAnsiTheme="majorHAnsi" w:eastAsiaTheme="majorEastAsia" w:cstheme="majorBidi"/>
       <w:b/>
       <w:bCs/>
       <w:color w:val="2F5496" w:themeColor="accent1" w:themeShade="BF"/>
@@ -1031,7 +2306,7 @@
       <w:szCs w:val="20"/>
     </w:rPr>
   </w:style>
-  <w:style w:type="character" w:customStyle="1" w:styleId="CommentTextChar">
+  <w:style w:type="character" w:styleId="CommentTextChar" w:customStyle="1">
     <w:name w:val="Comment Text Char"/>
     <w:basedOn w:val="DefaultParagraphFont"/>
     <w:link w:val="CommentText"/>
@@ -1056,7 +2331,7 @@
       <w:bCs/>
     </w:rPr>
   </w:style>
-  <w:style w:type="character" w:customStyle="1" w:styleId="CommentSubjectChar">
+  <w:style w:type="character" w:styleId="CommentSubjectChar" w:customStyle="1">
     <w:name w:val="Comment Subject Char"/>
     <w:basedOn w:val="CommentTextChar"/>
     <w:link w:val="CommentSubject"/>
@@ -1070,14 +2345,14 @@
       <w:szCs w:val="20"/>
     </w:rPr>
   </w:style>
-  <w:style w:type="character" w:customStyle="1" w:styleId="Heading2Char">
+  <w:style w:type="character" w:styleId="Heading2Char" w:customStyle="1">
     <w:name w:val="Heading 2 Char"/>
     <w:basedOn w:val="DefaultParagraphFont"/>
     <w:link w:val="Heading2"/>
     <w:uiPriority w:val="9"/>
     <w:rsid w:val="00B96933"/>
     <w:rPr>
-      <w:rFonts w:asciiTheme="majorHAnsi" w:eastAsiaTheme="majorEastAsia" w:hAnsiTheme="majorHAnsi" w:cstheme="majorBidi"/>
+      <w:rFonts w:asciiTheme="majorHAnsi" w:hAnsiTheme="majorHAnsi" w:eastAsiaTheme="majorEastAsia" w:cstheme="majorBidi"/>
       <w:color w:val="2F5496" w:themeColor="accent1" w:themeShade="BF"/>
       <w:sz w:val="26"/>
       <w:szCs w:val="26"/>
@@ -1085,17 +2360,40 @@
       <w:lang w:val="en-NZ"/>
     </w:rPr>
   </w:style>
-  <w:style w:type="character" w:customStyle="1" w:styleId="Heading3Char">
+  <w:style w:type="character" w:styleId="Heading3Char" w:customStyle="1">
     <w:name w:val="Heading 3 Char"/>
     <w:basedOn w:val="DefaultParagraphFont"/>
     <w:link w:val="Heading3"/>
     <w:uiPriority w:val="9"/>
     <w:rsid w:val="00B96933"/>
     <w:rPr>
-      <w:rFonts w:asciiTheme="majorHAnsi" w:eastAsiaTheme="majorEastAsia" w:hAnsiTheme="majorHAnsi" w:cstheme="majorBidi"/>
+      <w:rFonts w:asciiTheme="majorHAnsi" w:hAnsiTheme="majorHAnsi" w:eastAsiaTheme="majorEastAsia" w:cstheme="majorBidi"/>
       <w:color w:val="1F3763" w:themeColor="accent1" w:themeShade="7F"/>
       <w:sz w:val="24"/>
       <w:szCs w:val="24"/>
+    </w:rPr>
+  </w:style>
+  <w:style w:type="paragraph" w:styleId="NormalSmall" w:customStyle="true">
+    <w:uiPriority w:val="1"/>
+    <w:name w:val="Normal Small"/>
+    <w:basedOn w:val="Normal"/>
+    <w:link w:val="NormalSmallChar"/>
+    <w:qFormat/>
+    <w:rsid w:val="7A1CB6F7"/>
+    <w:rPr>
+      <w:sz w:val="20"/>
+      <w:szCs w:val="20"/>
+    </w:rPr>
+  </w:style>
+  <w:style w:type="character" w:styleId="NormalSmallChar" w:customStyle="true">
+    <w:uiPriority w:val="1"/>
+    <w:name w:val="Normal Small Char"/>
+    <w:basedOn w:val="DefaultParagraphFont"/>
+    <w:link w:val="NormalSmall"/>
+    <w:rsid w:val="7A1CB6F7"/>
+    <w:rPr>
+      <w:sz w:val="20"/>
+      <w:szCs w:val="20"/>
     </w:rPr>
   </w:style>
 </w:styles>

</xml_diff>